<commit_message>
Improve inversion in shallow water
</commit_message>
<xml_diff>
--- a/doc/Umstellung_von_WASI.docx
+++ b/doc/Umstellung_von_WASI.docx
@@ -2955,7 +2955,27 @@
           <w:szCs w:val="24"/>
           <w:lang w:val="en-US"/>
         </w:rPr>
-        <w:t xml:space="preserve"> = 315  --&gt; 394</w:t>
+        <w:t xml:space="preserve"> = </w:t>
+      </w:r>
+      <w:proofErr w:type="gramStart"/>
+      <w:r>
+        <w:rPr>
+          <w:rFonts w:ascii="Times New Roman" w:hAnsi="Times New Roman" w:cs="Times New Roman"/>
+          <w:sz w:val="24"/>
+          <w:szCs w:val="24"/>
+          <w:lang w:val="en-US"/>
+        </w:rPr>
+        <w:t>315  --</w:t>
+      </w:r>
+      <w:proofErr w:type="gramEnd"/>
+      <w:r>
+        <w:rPr>
+          <w:rFonts w:ascii="Times New Roman" w:hAnsi="Times New Roman" w:cs="Times New Roman"/>
+          <w:sz w:val="24"/>
+          <w:szCs w:val="24"/>
+          <w:lang w:val="en-US"/>
+        </w:rPr>
+        <w:t>&gt; 394</w:t>
       </w:r>
     </w:p>
     <w:p>
@@ -3193,6 +3213,7 @@
         <w:t xml:space="preserve">    </w:t>
       </w:r>
       <w:proofErr w:type="spellStart"/>
+      <w:proofErr w:type="gramStart"/>
       <w:r>
         <w:rPr>
           <w:rFonts w:ascii="Times New Roman" w:hAnsi="Times New Roman" w:cs="Times New Roman"/>
@@ -3203,6 +3224,7 @@
         <w:t>ykoo</w:t>
       </w:r>
       <w:proofErr w:type="spellEnd"/>
+      <w:proofErr w:type="gramEnd"/>
       <w:r>
         <w:rPr>
           <w:rFonts w:ascii="Times New Roman" w:hAnsi="Times New Roman" w:cs="Times New Roman"/>
@@ -3250,7 +3272,27 @@
           <w:szCs w:val="24"/>
           <w:lang w:val="en-US"/>
         </w:rPr>
-        <w:t xml:space="preserve">          round((</w:t>
+        <w:t xml:space="preserve">          </w:t>
+      </w:r>
+      <w:proofErr w:type="gramStart"/>
+      <w:r>
+        <w:rPr>
+          <w:rFonts w:ascii="Times New Roman" w:hAnsi="Times New Roman" w:cs="Times New Roman"/>
+          <w:sz w:val="24"/>
+          <w:szCs w:val="24"/>
+          <w:lang w:val="en-US"/>
+        </w:rPr>
+        <w:t>round(</w:t>
+      </w:r>
+      <w:proofErr w:type="gramEnd"/>
+      <w:r>
+        <w:rPr>
+          <w:rFonts w:ascii="Times New Roman" w:hAnsi="Times New Roman" w:cs="Times New Roman"/>
+          <w:sz w:val="24"/>
+          <w:szCs w:val="24"/>
+          <w:lang w:val="en-US"/>
+        </w:rPr>
+        <w:t>(</w:t>
       </w:r>
       <w:proofErr w:type="spellStart"/>
       <w:r>
@@ -3368,26 +3410,38 @@
           <w:lang w:val="en-US"/>
         </w:rPr>
       </w:pPr>
-      <w:r>
-        <w:rPr>
-          <w:rFonts w:ascii="Times New Roman" w:hAnsi="Times New Roman" w:cs="Times New Roman"/>
-          <w:sz w:val="24"/>
-          <w:szCs w:val="24"/>
-          <w:lang w:val="en-US"/>
-        </w:rPr>
-        <w:t>[ E0 = Extraterrestrial solar irradiance ]</w:t>
-      </w:r>
-    </w:p>
-    <w:p>
-      <w:pPr>
-        <w:spacing w:after="0" w:line="240" w:lineRule="auto"/>
-        <w:rPr>
-          <w:rFonts w:ascii="Times New Roman" w:hAnsi="Times New Roman" w:cs="Times New Roman"/>
-          <w:sz w:val="24"/>
-          <w:szCs w:val="24"/>
-          <w:lang w:val="en-US"/>
-        </w:rPr>
-      </w:pPr>
+      <w:proofErr w:type="gramStart"/>
+      <w:r>
+        <w:rPr>
+          <w:rFonts w:ascii="Times New Roman" w:hAnsi="Times New Roman" w:cs="Times New Roman"/>
+          <w:sz w:val="24"/>
+          <w:szCs w:val="24"/>
+          <w:lang w:val="en-US"/>
+        </w:rPr>
+        <w:t>[ E0</w:t>
+      </w:r>
+      <w:proofErr w:type="gramEnd"/>
+      <w:r>
+        <w:rPr>
+          <w:rFonts w:ascii="Times New Roman" w:hAnsi="Times New Roman" w:cs="Times New Roman"/>
+          <w:sz w:val="24"/>
+          <w:szCs w:val="24"/>
+          <w:lang w:val="en-US"/>
+        </w:rPr>
+        <w:t xml:space="preserve"> = Extraterrestrial solar irradiance ]</w:t>
+      </w:r>
+    </w:p>
+    <w:p>
+      <w:pPr>
+        <w:spacing w:after="0" w:line="240" w:lineRule="auto"/>
+        <w:rPr>
+          <w:rFonts w:ascii="Times New Roman" w:hAnsi="Times New Roman" w:cs="Times New Roman"/>
+          <w:sz w:val="24"/>
+          <w:szCs w:val="24"/>
+          <w:lang w:val="en-US"/>
+        </w:rPr>
+      </w:pPr>
+      <w:proofErr w:type="gramStart"/>
       <w:r>
         <w:rPr>
           <w:rFonts w:ascii="Times New Roman" w:hAnsi="Times New Roman" w:cs="Times New Roman"/>
@@ -3405,7 +3459,17 @@
           <w:szCs w:val="24"/>
           <w:lang w:val="en-US"/>
         </w:rPr>
-        <w:t>HSI_img</w:t>
+        <w:t>HSI</w:t>
+      </w:r>
+      <w:proofErr w:type="gramEnd"/>
+      <w:r>
+        <w:rPr>
+          <w:rFonts w:ascii="Times New Roman" w:hAnsi="Times New Roman" w:cs="Times New Roman"/>
+          <w:sz w:val="24"/>
+          <w:szCs w:val="24"/>
+          <w:lang w:val="en-US"/>
+        </w:rPr>
+        <w:t>_img</w:t>
       </w:r>
       <w:proofErr w:type="spellEnd"/>
       <w:r>
@@ -3428,20 +3492,266 @@
           <w:lang w:val="en-US"/>
         </w:rPr>
       </w:pPr>
-      <w:r>
-        <w:rPr>
-          <w:rFonts w:ascii="Times New Roman" w:hAnsi="Times New Roman" w:cs="Times New Roman"/>
-          <w:sz w:val="24"/>
-          <w:szCs w:val="24"/>
-          <w:lang w:val="en-US"/>
-        </w:rPr>
-        <w:t>[ albedo[2] = Albedo of bottom type #2 = silt ]</w:t>
-      </w:r>
+      <w:proofErr w:type="gramStart"/>
+      <w:r>
+        <w:rPr>
+          <w:rFonts w:ascii="Times New Roman" w:hAnsi="Times New Roman" w:cs="Times New Roman"/>
+          <w:sz w:val="24"/>
+          <w:szCs w:val="24"/>
+          <w:lang w:val="en-US"/>
+        </w:rPr>
+        <w:t>[ albedo</w:t>
+      </w:r>
+      <w:proofErr w:type="gramEnd"/>
+      <w:r>
+        <w:rPr>
+          <w:rFonts w:ascii="Times New Roman" w:hAnsi="Times New Roman" w:cs="Times New Roman"/>
+          <w:sz w:val="24"/>
+          <w:szCs w:val="24"/>
+          <w:lang w:val="en-US"/>
+        </w:rPr>
+        <w:t>[2] = Albedo of bottom type #2 = silt ]</w:t>
+      </w:r>
+    </w:p>
+    <w:p>
+      <w:pPr>
+        <w:spacing w:after="0" w:line="240" w:lineRule="auto"/>
+        <w:rPr>
+          <w:rFonts w:ascii="Times New Roman" w:hAnsi="Times New Roman" w:cs="Times New Roman"/>
+          <w:sz w:val="24"/>
+          <w:szCs w:val="24"/>
+          <w:lang w:val="en-US"/>
+        </w:rPr>
+      </w:pPr>
+    </w:p>
+    <w:p>
+      <w:pPr>
+        <w:rPr>
+          <w:rFonts w:ascii="Times New Roman" w:hAnsi="Times New Roman" w:cs="Times New Roman"/>
+          <w:sz w:val="24"/>
+          <w:szCs w:val="24"/>
+          <w:lang w:val="en-US"/>
+        </w:rPr>
+      </w:pPr>
       <w:bookmarkStart w:id="0" w:name="_GoBack"/>
       <w:bookmarkEnd w:id="0"/>
     </w:p>
+    <w:p>
+      <w:pPr>
+        <w:spacing w:after="0" w:line="240" w:lineRule="auto"/>
+        <w:rPr>
+          <w:rFonts w:ascii="Times New Roman" w:hAnsi="Times New Roman" w:cs="Times New Roman"/>
+          <w:b/>
+          <w:sz w:val="24"/>
+          <w:szCs w:val="24"/>
+        </w:rPr>
+      </w:pPr>
+      <w:r>
+        <w:rPr>
+          <w:rFonts w:ascii="Times New Roman" w:hAnsi="Times New Roman" w:cs="Times New Roman"/>
+          <w:b/>
+          <w:sz w:val="24"/>
+          <w:szCs w:val="24"/>
+        </w:rPr>
+        <w:t>Aufgabe: Repariere GUI von WASI</w:t>
+      </w:r>
+    </w:p>
+    <w:p>
+      <w:pPr>
+        <w:spacing w:after="0" w:line="240" w:lineRule="auto"/>
+        <w:rPr>
+          <w:rFonts w:ascii="Times New Roman" w:hAnsi="Times New Roman" w:cs="Times New Roman"/>
+          <w:sz w:val="24"/>
+          <w:szCs w:val="24"/>
+        </w:rPr>
+      </w:pPr>
+    </w:p>
+    <w:p>
+      <w:pPr>
+        <w:spacing w:after="0" w:line="240" w:lineRule="auto"/>
+        <w:rPr>
+          <w:rFonts w:ascii="Times New Roman" w:hAnsi="Times New Roman" w:cs="Times New Roman"/>
+          <w:sz w:val="24"/>
+          <w:szCs w:val="24"/>
+        </w:rPr>
+      </w:pPr>
+      <w:r>
+        <w:rPr>
+          <w:rFonts w:ascii="Times New Roman" w:hAnsi="Times New Roman" w:cs="Times New Roman"/>
+          <w:sz w:val="24"/>
+          <w:szCs w:val="24"/>
+        </w:rPr>
+        <w:t>Im Februar 2020 hat Runa Römke die GUI auf dpi-</w:t>
+      </w:r>
+      <w:proofErr w:type="spellStart"/>
+      <w:r>
+        <w:rPr>
+          <w:rFonts w:ascii="Times New Roman" w:hAnsi="Times New Roman" w:cs="Times New Roman"/>
+          <w:sz w:val="24"/>
+          <w:szCs w:val="24"/>
+        </w:rPr>
+        <w:t>awareness</w:t>
+      </w:r>
+      <w:proofErr w:type="spellEnd"/>
+      <w:r>
+        <w:rPr>
+          <w:rFonts w:ascii="Times New Roman" w:hAnsi="Times New Roman" w:cs="Times New Roman"/>
+          <w:sz w:val="24"/>
+          <w:szCs w:val="24"/>
+        </w:rPr>
+        <w:t xml:space="preserve"> umgestellt. </w:t>
+      </w:r>
+      <w:r>
+        <w:rPr>
+          <w:rFonts w:ascii="Times New Roman" w:hAnsi="Times New Roman" w:cs="Times New Roman"/>
+          <w:sz w:val="24"/>
+          <w:szCs w:val="24"/>
+        </w:rPr>
+        <w:t xml:space="preserve">Leider funktioniert das noch nicht zufriedenstellend: entwickelt man WASI auf einem Rechner mit 4k-Monitor, dann wird die GUI viel zu groß dargestellt. </w:t>
+      </w:r>
+    </w:p>
+    <w:p>
+      <w:pPr>
+        <w:spacing w:after="0" w:line="240" w:lineRule="auto"/>
+        <w:rPr>
+          <w:rFonts w:ascii="Times New Roman" w:hAnsi="Times New Roman" w:cs="Times New Roman"/>
+          <w:sz w:val="24"/>
+          <w:szCs w:val="24"/>
+        </w:rPr>
+      </w:pPr>
+    </w:p>
+    <w:p>
+      <w:pPr>
+        <w:spacing w:after="0" w:line="240" w:lineRule="auto"/>
+        <w:rPr>
+          <w:rFonts w:ascii="Times New Roman" w:hAnsi="Times New Roman" w:cs="Times New Roman"/>
+          <w:sz w:val="24"/>
+          <w:szCs w:val="24"/>
+        </w:rPr>
+      </w:pPr>
+      <w:r>
+        <w:rPr>
+          <w:rFonts w:ascii="Times New Roman" w:hAnsi="Times New Roman" w:cs="Times New Roman"/>
+          <w:sz w:val="24"/>
+          <w:szCs w:val="24"/>
+        </w:rPr>
+        <w:t>Links, die hilfreich sein könnten:</w:t>
+      </w:r>
+    </w:p>
+    <w:p>
+      <w:pPr>
+        <w:pStyle w:val="Listenabsatz"/>
+        <w:numPr>
+          <w:ilvl w:val="0"/>
+          <w:numId w:val="6"/>
+        </w:numPr>
+        <w:spacing w:after="0" w:line="240" w:lineRule="auto"/>
+        <w:rPr>
+          <w:rFonts w:ascii="Times New Roman" w:hAnsi="Times New Roman" w:cs="Times New Roman"/>
+          <w:sz w:val="24"/>
+          <w:szCs w:val="24"/>
+        </w:rPr>
+      </w:pPr>
+      <w:r>
+        <w:rPr>
+          <w:rFonts w:ascii="Times New Roman" w:hAnsi="Times New Roman" w:cs="Times New Roman"/>
+          <w:sz w:val="24"/>
+          <w:szCs w:val="24"/>
+        </w:rPr>
+        <w:t xml:space="preserve">High DPI </w:t>
+      </w:r>
+      <w:proofErr w:type="spellStart"/>
+      <w:r>
+        <w:rPr>
+          <w:rFonts w:ascii="Times New Roman" w:hAnsi="Times New Roman" w:cs="Times New Roman"/>
+          <w:sz w:val="24"/>
+          <w:szCs w:val="24"/>
+        </w:rPr>
+        <w:t>problems</w:t>
+      </w:r>
+      <w:proofErr w:type="spellEnd"/>
+      <w:r>
+        <w:rPr>
+          <w:rFonts w:ascii="Times New Roman" w:hAnsi="Times New Roman" w:cs="Times New Roman"/>
+          <w:sz w:val="24"/>
+          <w:szCs w:val="24"/>
+        </w:rPr>
+        <w:t xml:space="preserve">. </w:t>
+      </w:r>
+      <w:hyperlink r:id="rId8" w:history="1">
+        <w:r>
+          <w:rPr>
+            <w:rStyle w:val="Hyperlink"/>
+            <w:rFonts w:ascii="Times New Roman" w:hAnsi="Times New Roman" w:cs="Times New Roman"/>
+            <w:sz w:val="24"/>
+            <w:szCs w:val="24"/>
+          </w:rPr>
+          <w:t>https://forum.lazarus.freepascal.org/index.php?topic=36114.0</w:t>
+        </w:r>
+      </w:hyperlink>
+    </w:p>
+    <w:p>
+      <w:pPr>
+        <w:pStyle w:val="Listenabsatz"/>
+        <w:numPr>
+          <w:ilvl w:val="0"/>
+          <w:numId w:val="6"/>
+        </w:numPr>
+        <w:spacing w:after="0" w:line="240" w:lineRule="auto"/>
+        <w:rPr>
+          <w:rFonts w:ascii="Times New Roman" w:hAnsi="Times New Roman" w:cs="Times New Roman"/>
+          <w:sz w:val="24"/>
+          <w:szCs w:val="24"/>
+        </w:rPr>
+      </w:pPr>
+      <w:r>
+        <w:rPr>
+          <w:rFonts w:ascii="Times New Roman" w:hAnsi="Times New Roman" w:cs="Times New Roman"/>
+          <w:sz w:val="24"/>
+          <w:szCs w:val="24"/>
+        </w:rPr>
+        <w:t>Control-Skalierung unter Windows 10</w:t>
+      </w:r>
+      <w:r>
+        <w:rPr>
+          <w:rFonts w:ascii="Times New Roman" w:hAnsi="Times New Roman" w:cs="Times New Roman"/>
+          <w:sz w:val="24"/>
+          <w:szCs w:val="24"/>
+        </w:rPr>
+        <w:t xml:space="preserve">. </w:t>
+      </w:r>
+      <w:hyperlink r:id="rId9" w:history="1">
+        <w:r>
+          <w:rPr>
+            <w:rStyle w:val="Hyperlink"/>
+            <w:rFonts w:ascii="Times New Roman" w:hAnsi="Times New Roman" w:cs="Times New Roman"/>
+            <w:sz w:val="24"/>
+            <w:szCs w:val="24"/>
+          </w:rPr>
+          <w:t>https://www.delphipraxis.net/200653-control-skalierung-unter-windows-10-a.html</w:t>
+        </w:r>
+      </w:hyperlink>
+      <w:r>
+        <w:rPr>
+          <w:rFonts w:ascii="Times New Roman" w:hAnsi="Times New Roman" w:cs="Times New Roman"/>
+          <w:sz w:val="24"/>
+          <w:szCs w:val="24"/>
+        </w:rPr>
+        <w:t xml:space="preserve"> </w:t>
+      </w:r>
+    </w:p>
+    <w:p>
+      <w:pPr>
+        <w:spacing w:after="0" w:line="240" w:lineRule="auto"/>
+        <w:rPr>
+          <w:rFonts w:ascii="Times New Roman" w:hAnsi="Times New Roman" w:cs="Times New Roman"/>
+          <w:sz w:val="24"/>
+          <w:szCs w:val="24"/>
+        </w:rPr>
+      </w:pPr>
+    </w:p>
     <w:sectPr>
-      <w:headerReference w:type="default" r:id="rId8"/>
+      <w:headerReference w:type="default" r:id="rId10"/>
       <w:pgSz w:w="11906" w:h="16838"/>
       <w:pgMar w:top="1417" w:right="1417" w:bottom="1134" w:left="1417" w:header="708" w:footer="708" w:gutter="0"/>
       <w:cols w:space="708"/>
@@ -3590,7 +3900,7 @@
         <w:sz w:val="16"/>
         <w:szCs w:val="16"/>
       </w:rPr>
-      <w:t>26</w:t>
+      <w:t>2</w:t>
     </w:r>
     <w:r>
       <w:rPr>
@@ -3598,6 +3908,14 @@
         <w:sz w:val="16"/>
         <w:szCs w:val="16"/>
       </w:rPr>
+      <w:t>5</w:t>
+    </w:r>
+    <w:r>
+      <w:rPr>
+        <w:rFonts w:ascii="Arial" w:hAnsi="Arial" w:cs="Arial"/>
+        <w:sz w:val="16"/>
+        <w:szCs w:val="16"/>
+      </w:rPr>
       <w:t>.</w:t>
     </w:r>
     <w:r>
@@ -3606,7 +3924,7 @@
         <w:sz w:val="16"/>
         <w:szCs w:val="16"/>
       </w:rPr>
-      <w:t>10</w:t>
+      <w:t>4</w:t>
     </w:r>
     <w:r>
       <w:rPr>
@@ -3614,7 +3932,15 @@
         <w:sz w:val="16"/>
         <w:szCs w:val="16"/>
       </w:rPr>
-      <w:t>.2018</w:t>
+      <w:t>.</w:t>
+    </w:r>
+    <w:r>
+      <w:rPr>
+        <w:rFonts w:ascii="Arial" w:hAnsi="Arial" w:cs="Arial"/>
+        <w:sz w:val="16"/>
+        <w:szCs w:val="16"/>
+      </w:rPr>
+      <w:t>2020</w:t>
     </w:r>
   </w:p>
   <w:p>
@@ -3859,6 +4185,119 @@
     </w:lvl>
   </w:abstractNum>
   <w:abstractNum w:abstractNumId="2">
+    <w:nsid w:val="1C3136ED"/>
+    <w:multiLevelType w:val="hybridMultilevel"/>
+    <w:tmpl w:val="C1E03E9A"/>
+    <w:lvl w:ilvl="0" w:tplc="04070001">
+      <w:start w:val="1"/>
+      <w:numFmt w:val="bullet"/>
+      <w:lvlText w:val=""/>
+      <w:lvlJc w:val="left"/>
+      <w:pPr>
+        <w:ind w:left="720" w:hanging="360"/>
+      </w:pPr>
+      <w:rPr>
+        <w:rFonts w:ascii="Symbol" w:hAnsi="Symbol" w:hint="default"/>
+      </w:rPr>
+    </w:lvl>
+    <w:lvl w:ilvl="1" w:tplc="04070003" w:tentative="1">
+      <w:start w:val="1"/>
+      <w:numFmt w:val="bullet"/>
+      <w:lvlText w:val="o"/>
+      <w:lvlJc w:val="left"/>
+      <w:pPr>
+        <w:ind w:left="1440" w:hanging="360"/>
+      </w:pPr>
+      <w:rPr>
+        <w:rFonts w:ascii="Courier New" w:hAnsi="Courier New" w:cs="Courier New" w:hint="default"/>
+      </w:rPr>
+    </w:lvl>
+    <w:lvl w:ilvl="2" w:tplc="04070005" w:tentative="1">
+      <w:start w:val="1"/>
+      <w:numFmt w:val="bullet"/>
+      <w:lvlText w:val=""/>
+      <w:lvlJc w:val="left"/>
+      <w:pPr>
+        <w:ind w:left="2160" w:hanging="360"/>
+      </w:pPr>
+      <w:rPr>
+        <w:rFonts w:ascii="Wingdings" w:hAnsi="Wingdings" w:hint="default"/>
+      </w:rPr>
+    </w:lvl>
+    <w:lvl w:ilvl="3" w:tplc="04070001" w:tentative="1">
+      <w:start w:val="1"/>
+      <w:numFmt w:val="bullet"/>
+      <w:lvlText w:val=""/>
+      <w:lvlJc w:val="left"/>
+      <w:pPr>
+        <w:ind w:left="2880" w:hanging="360"/>
+      </w:pPr>
+      <w:rPr>
+        <w:rFonts w:ascii="Symbol" w:hAnsi="Symbol" w:hint="default"/>
+      </w:rPr>
+    </w:lvl>
+    <w:lvl w:ilvl="4" w:tplc="04070003" w:tentative="1">
+      <w:start w:val="1"/>
+      <w:numFmt w:val="bullet"/>
+      <w:lvlText w:val="o"/>
+      <w:lvlJc w:val="left"/>
+      <w:pPr>
+        <w:ind w:left="3600" w:hanging="360"/>
+      </w:pPr>
+      <w:rPr>
+        <w:rFonts w:ascii="Courier New" w:hAnsi="Courier New" w:cs="Courier New" w:hint="default"/>
+      </w:rPr>
+    </w:lvl>
+    <w:lvl w:ilvl="5" w:tplc="04070005" w:tentative="1">
+      <w:start w:val="1"/>
+      <w:numFmt w:val="bullet"/>
+      <w:lvlText w:val=""/>
+      <w:lvlJc w:val="left"/>
+      <w:pPr>
+        <w:ind w:left="4320" w:hanging="360"/>
+      </w:pPr>
+      <w:rPr>
+        <w:rFonts w:ascii="Wingdings" w:hAnsi="Wingdings" w:hint="default"/>
+      </w:rPr>
+    </w:lvl>
+    <w:lvl w:ilvl="6" w:tplc="04070001" w:tentative="1">
+      <w:start w:val="1"/>
+      <w:numFmt w:val="bullet"/>
+      <w:lvlText w:val=""/>
+      <w:lvlJc w:val="left"/>
+      <w:pPr>
+        <w:ind w:left="5040" w:hanging="360"/>
+      </w:pPr>
+      <w:rPr>
+        <w:rFonts w:ascii="Symbol" w:hAnsi="Symbol" w:hint="default"/>
+      </w:rPr>
+    </w:lvl>
+    <w:lvl w:ilvl="7" w:tplc="04070003" w:tentative="1">
+      <w:start w:val="1"/>
+      <w:numFmt w:val="bullet"/>
+      <w:lvlText w:val="o"/>
+      <w:lvlJc w:val="left"/>
+      <w:pPr>
+        <w:ind w:left="5760" w:hanging="360"/>
+      </w:pPr>
+      <w:rPr>
+        <w:rFonts w:ascii="Courier New" w:hAnsi="Courier New" w:cs="Courier New" w:hint="default"/>
+      </w:rPr>
+    </w:lvl>
+    <w:lvl w:ilvl="8" w:tplc="04070005" w:tentative="1">
+      <w:start w:val="1"/>
+      <w:numFmt w:val="bullet"/>
+      <w:lvlText w:val=""/>
+      <w:lvlJc w:val="left"/>
+      <w:pPr>
+        <w:ind w:left="6480" w:hanging="360"/>
+      </w:pPr>
+      <w:rPr>
+        <w:rFonts w:ascii="Wingdings" w:hAnsi="Wingdings" w:hint="default"/>
+      </w:rPr>
+    </w:lvl>
+  </w:abstractNum>
+  <w:abstractNum w:abstractNumId="3">
     <w:nsid w:val="68DA4A3F"/>
     <w:multiLevelType w:val="hybridMultilevel"/>
     <w:tmpl w:val="3A9A8E94"/>
@@ -3971,7 +4410,7 @@
       </w:rPr>
     </w:lvl>
   </w:abstractNum>
-  <w:abstractNum w:abstractNumId="3">
+  <w:abstractNum w:abstractNumId="4">
     <w:nsid w:val="69FA727E"/>
     <w:multiLevelType w:val="hybridMultilevel"/>
     <w:tmpl w:val="3C24BE4E"/>
@@ -4084,7 +4523,7 @@
       </w:rPr>
     </w:lvl>
   </w:abstractNum>
-  <w:abstractNum w:abstractNumId="4">
+  <w:abstractNum w:abstractNumId="5">
     <w:nsid w:val="7AD21396"/>
     <w:multiLevelType w:val="hybridMultilevel"/>
     <w:tmpl w:val="7B7A81BA"/>
@@ -4197,19 +4636,22 @@
     </w:lvl>
   </w:abstractNum>
   <w:num w:numId="1">
-    <w:abstractNumId w:val="2"/>
+    <w:abstractNumId w:val="3"/>
   </w:num>
   <w:num w:numId="2">
-    <w:abstractNumId w:val="3"/>
+    <w:abstractNumId w:val="4"/>
   </w:num>
   <w:num w:numId="3">
-    <w:abstractNumId w:val="4"/>
+    <w:abstractNumId w:val="5"/>
   </w:num>
   <w:num w:numId="4">
     <w:abstractNumId w:val="0"/>
   </w:num>
   <w:num w:numId="5">
     <w:abstractNumId w:val="1"/>
+  </w:num>
+  <w:num w:numId="6">
+    <w:abstractNumId w:val="2"/>
   </w:num>
 </w:numbering>
 </file>
@@ -4524,6 +4966,17 @@
       </w:tblBorders>
     </w:tblPr>
   </w:style>
+  <w:style w:type="character" w:styleId="Hyperlink">
+    <w:name w:val="Hyperlink"/>
+    <w:basedOn w:val="Absatz-Standardschriftart"/>
+    <w:uiPriority w:val="99"/>
+    <w:unhideWhenUsed/>
+    <w:rsid w:val="00F67C39"/>
+    <w:rPr>
+      <w:color w:val="0000FF" w:themeColor="hyperlink"/>
+      <w:u w:val="single"/>
+    </w:rPr>
+  </w:style>
 </w:styles>
 </file>
 
@@ -4837,6 +5290,17 @@
       </w:tblBorders>
     </w:tblPr>
   </w:style>
+  <w:style w:type="character" w:styleId="Hyperlink">
+    <w:name w:val="Hyperlink"/>
+    <w:basedOn w:val="Absatz-Standardschriftart"/>
+    <w:uiPriority w:val="99"/>
+    <w:unhideWhenUsed/>
+    <w:rsid w:val="00F67C39"/>
+    <w:rPr>
+      <w:color w:val="0000FF" w:themeColor="hyperlink"/>
+      <w:u w:val="single"/>
+    </w:rPr>
+  </w:style>
 </w:styles>
 </file>
 

</xml_diff>